<commit_message>
Setas adicionadas ao código traduzido
</commit_message>
<xml_diff>
--- a/Equivalencias Finais/equivalencias_Portugol_Perl.docx
+++ b/Equivalencias Finais/equivalencias_Portugol_Perl.docx
@@ -8821,7 +8821,67 @@
         </w:pict>
       </w:r>
     </w:p>
-    <w:p/>
+    <w:p>
+      <w:r>
+        <w:rPr>
+          <w:noProof/>
+          <w:lang w:eastAsia="pt-PT"/>
+        </w:rPr>
+        <w:pict>
+          <v:shape id="_x0000_s1349" type="#_x0000_t34" style="position:absolute;margin-left:165.6pt;margin-top:6.75pt;width:146.1pt;height:5.25pt;rotation:180;flip:y;z-index:251977728;mso-width-relative:margin;mso-height-relative:margin" o:connectortype="elbow" adj=",1351543,-58657" strokecolor="black [3213]" strokeweight="3pt">
+            <v:stroke endarrow="block"/>
+            <v:shadow type="perspective" color="#7f7f7f [1601]" opacity=".5" offset="1pt" offset2="-1pt"/>
+          </v:shape>
+        </w:pict>
+      </w:r>
+      <w:r>
+        <w:rPr>
+          <w:noProof/>
+          <w:lang w:eastAsia="pt-PT"/>
+        </w:rPr>
+        <w:pict>
+          <v:shape id="_x0000_s1348" type="#_x0000_t34" style="position:absolute;margin-left:165.6pt;margin-top:6.75pt;width:140.1pt;height:5.25pt;rotation:180;flip:y;z-index:251976704;mso-width-relative:margin;mso-height-relative:margin" o:connectortype="elbow" adj=",1351543,-60244" stroked="f">
+            <v:stroke endarrow="block"/>
+          </v:shape>
+        </w:pict>
+      </w:r>
+      <w:r>
+        <w:tab/>
+      </w:r>
+      <w:r>
+        <w:tab/>
+      </w:r>
+      <w:r>
+        <w:tab/>
+      </w:r>
+      <w:r>
+        <w:tab/>
+      </w:r>
+      <w:r>
+        <w:tab/>
+      </w:r>
+      <w:r>
+        <w:tab/>
+      </w:r>
+      <w:r>
+        <w:tab/>
+      </w:r>
+      <w:r>
+        <w:tab/>
+      </w:r>
+      <w:r>
+        <w:tab/>
+      </w:r>
+      <w:r>
+        <w:rPr>
+          <w:color w:val="FFC000"/>
+        </w:rPr>
+        <w:t>$n</w:t>
+      </w:r>
+      <w:r>
+        <w:t xml:space="preserve"> = &lt;STDIN&gt;;</w:t>
+      </w:r>
+    </w:p>
     <w:p>
       <w:r>
         <w:rPr>
@@ -8862,6 +8922,18 @@
       <w:r>
         <w:rPr>
           <w:noProof/>
+          <w:lang w:eastAsia="pt-PT"/>
+        </w:rPr>
+        <w:pict>
+          <v:shape id="_x0000_s1350" type="#_x0000_t34" style="position:absolute;margin-left:165.6pt;margin-top:7.55pt;width:146.1pt;height:5.25pt;rotation:180;flip:y;z-index:251978752;mso-width-relative:margin;mso-height-relative:margin" o:connectortype="elbow" adj=",1351543,-58657" strokecolor="black [3213]" strokeweight="3pt">
+            <v:stroke endarrow="block"/>
+            <v:shadow type="perspective" color="#7f7f7f [1601]" opacity=".5" offset="1pt" offset2="-1pt"/>
+          </v:shape>
+        </w:pict>
+      </w:r>
+      <w:r>
+        <w:rPr>
+          <w:noProof/>
         </w:rPr>
         <w:pict>
           <v:shape id="_x0000_s1191" type="#_x0000_t202" style="position:absolute;margin-left:211.8pt;margin-top:21.65pt;width:48.75pt;height:29.7pt;z-index:251853824;visibility:visible;mso-height-percent:200;mso-wrap-distance-top:3.6pt;mso-wrap-distance-bottom:3.6pt;mso-height-percent:200;mso-width-relative:margin;mso-height-relative:margin" o:gfxdata="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" filled="f" fillcolor="white [3212]" stroked="f">
@@ -8888,6 +8960,74 @@
             <v:stroke endarrow="block"/>
           </v:shape>
         </w:pict>
+      </w:r>
+      <w:r>
+        <w:tab/>
+      </w:r>
+      <w:r>
+        <w:tab/>
+      </w:r>
+      <w:r>
+        <w:tab/>
+      </w:r>
+      <w:r>
+        <w:tab/>
+      </w:r>
+      <w:r>
+        <w:tab/>
+      </w:r>
+      <w:r>
+        <w:tab/>
+        <w:t xml:space="preserve">     </w:t>
+      </w:r>
+      <w:proofErr w:type="spellStart"/>
+      <w:proofErr w:type="gramStart"/>
+      <w:r>
+        <w:rPr>
+          <w:color w:val="0066CC"/>
+        </w:rPr>
+        <w:t>if</w:t>
+      </w:r>
+      <w:proofErr w:type="spellEnd"/>
+      <w:proofErr w:type="gramEnd"/>
+      <w:r>
+        <w:t xml:space="preserve"> </w:t>
+      </w:r>
+      <w:r>
+        <w:rPr>
+          <w:color w:val="0066CC"/>
+        </w:rPr>
+        <w:t>(</w:t>
+      </w:r>
+      <w:r>
+        <w:rPr>
+          <w:color w:val="FFC000" w:themeColor="accent4"/>
+        </w:rPr>
+        <w:t>$n</w:t>
+      </w:r>
+      <w:r>
+        <w:t xml:space="preserve"> % </w:t>
+      </w:r>
+      <w:r>
+        <w:rPr>
+          <w:color w:val="FF0000"/>
+        </w:rPr>
+        <w:t>2</w:t>
+      </w:r>
+      <w:r>
+        <w:t xml:space="preserve"> == </w:t>
+      </w:r>
+      <w:r>
+        <w:rPr>
+          <w:color w:val="FF0000"/>
+        </w:rPr>
+        <w:t>0</w:t>
+      </w:r>
+      <w:r>
+        <w:rPr>
+          <w:color w:val="0066CC"/>
+        </w:rPr>
+        <w:t>)</w:t>
       </w:r>
     </w:p>
     <w:p>
@@ -8953,10 +9093,66 @@
           <w:lang w:eastAsia="pt-PT"/>
         </w:rPr>
         <w:pict>
+          <v:shape id="_x0000_s1351" type="#_x0000_t34" style="position:absolute;margin-left:260.85pt;margin-top:8.8pt;width:56.25pt;height:.05pt;rotation:180;z-index:251979776;mso-width-relative:margin;mso-height-relative:margin" o:connectortype="elbow" adj="10790,-218419200,-168192" strokecolor="black [3213]" strokeweight="3pt">
+            <v:stroke endarrow="block"/>
+            <v:shadow type="perspective" color="#7f7f7f [1601]" opacity=".5" offset="1pt" offset2="-1pt"/>
+          </v:shape>
+        </w:pict>
+      </w:r>
+      <w:r>
+        <w:rPr>
+          <w:noProof/>
+          <w:lang w:eastAsia="pt-PT"/>
+        </w:rPr>
+        <w:pict>
           <v:shape id="_x0000_s1199" type="#_x0000_t34" style="position:absolute;margin-left:138.35pt;margin-top:20.95pt;width:73.45pt;height:28.65pt;rotation:180;flip:y;z-index:251862016" o:connectortype="elbow" adj="-236,366861,-87297">
             <v:stroke endarrow="block"/>
           </v:shape>
         </w:pict>
+      </w:r>
+      <w:r>
+        <w:tab/>
+      </w:r>
+      <w:r>
+        <w:tab/>
+      </w:r>
+      <w:r>
+        <w:tab/>
+      </w:r>
+      <w:r>
+        <w:tab/>
+      </w:r>
+      <w:r>
+        <w:tab/>
+      </w:r>
+      <w:r>
+        <w:tab/>
+      </w:r>
+      <w:r>
+        <w:tab/>
+      </w:r>
+      <w:proofErr w:type="gramStart"/>
+      <w:r>
+        <w:rPr>
+          <w:color w:val="0066CC"/>
+        </w:rPr>
+        <w:t>print</w:t>
+      </w:r>
+      <w:proofErr w:type="gramEnd"/>
+      <w:r>
+        <w:rPr>
+          <w:color w:val="0066CC"/>
+        </w:rPr>
+        <w:t xml:space="preserve"> </w:t>
+      </w:r>
+      <w:r>
+        <w:rPr>
+          <w:color w:val="A6A6A6" w:themeColor="background1" w:themeShade="A6"/>
+        </w:rPr>
+        <w:t>“Par\n"</w:t>
+      </w:r>
+      <w:r>
+        <w:t>;</w:t>
       </w:r>
     </w:p>
     <w:p>
@@ -9022,11 +9218,6 @@
       <w:pPr>
         <w:pStyle w:val="Ttulo3"/>
       </w:pPr>
-    </w:p>
-    <w:p>
-      <w:pPr>
-        <w:pStyle w:val="Ttulo3"/>
-      </w:pPr>
       <w:r>
         <w:rPr>
           <w:noProof/>
@@ -9037,7 +9228,7 @@
           <wp:inline distT="0" distB="0" distL="0" distR="0">
             <wp:extent cx="1571625" cy="762000"/>
             <wp:effectExtent l="19050" t="0" r="9525" b="0"/>
-            <wp:docPr id="5" name="Imagem 5"/>
+            <wp:docPr id="2" name="Imagem 5"/>
             <wp:cNvGraphicFramePr>
               <a:graphicFrameLocks xmlns:a="http://schemas.openxmlformats.org/drawingml/2006/main" noChangeAspect="1"/>
             </wp:cNvGraphicFramePr>
@@ -9085,6 +9276,11 @@
         <w:pStyle w:val="Ttulo3"/>
       </w:pPr>
     </w:p>
+    <w:p>
+      <w:pPr>
+        <w:pStyle w:val="Ttulo3"/>
+      </w:pPr>
+    </w:p>
     <w:p/>
     <w:p/>
     <w:p/>
@@ -9324,9 +9520,67 @@
     </w:p>
     <w:p/>
     <w:p/>
+    <w:p>
+      <w:r>
+        <w:rPr>
+          <w:noProof/>
+          <w:lang w:eastAsia="pt-PT"/>
+        </w:rPr>
+        <w:pict>
+          <v:shape id="_x0000_s1352" type="#_x0000_t32" style="position:absolute;margin-left:186.95pt;margin-top:6.65pt;width:83.35pt;height:0;rotation:180;z-index:251980800;mso-width-relative:margin;mso-height-relative:margin" o:connectortype="elbow" adj="-108868,-1,-108868" strokecolor="#00b050" strokeweight="3pt">
+            <v:stroke endarrow="block"/>
+            <v:shadow type="perspective" color="#7f7f7f [1601]" opacity=".5" offset="1pt" offset2="-1pt"/>
+          </v:shape>
+        </w:pict>
+      </w:r>
+      <w:r>
+        <w:tab/>
+      </w:r>
+      <w:r>
+        <w:tab/>
+      </w:r>
+      <w:r>
+        <w:tab/>
+      </w:r>
+      <w:r>
+        <w:tab/>
+      </w:r>
+      <w:r>
+        <w:tab/>
+      </w:r>
+      <w:r>
+        <w:tab/>
+      </w:r>
+      <w:r>
+        <w:tab/>
+      </w:r>
+      <w:r>
+        <w:tab/>
+      </w:r>
+      <w:r>
+        <w:rPr>
+          <w:color w:val="FFC000"/>
+        </w:rPr>
+        <w:t>$n</w:t>
+      </w:r>
+      <w:r>
+        <w:t xml:space="preserve"> = &lt;STDIN&gt;;</w:t>
+      </w:r>
+    </w:p>
     <w:p/>
-    <w:p/>
-    <w:p>
+    <w:p>
+      <w:r>
+        <w:rPr>
+          <w:noProof/>
+          <w:lang w:eastAsia="pt-PT"/>
+        </w:rPr>
+        <w:pict>
+          <v:shape id="_x0000_s1353" type="#_x0000_t32" style="position:absolute;margin-left:116.2pt;margin-top:6.7pt;width:83.35pt;height:0;rotation:180;z-index:251981824;mso-width-relative:margin;mso-height-relative:margin" o:connectortype="elbow" adj="-108868,-1,-108868" strokecolor="#00b050" strokeweight="3pt">
+            <v:stroke endarrow="block"/>
+            <v:shadow type="perspective" color="#7f7f7f [1601]" opacity=".5" offset="1pt" offset2="-1pt"/>
+          </v:shape>
+        </w:pict>
+      </w:r>
       <w:r>
         <w:rPr>
           <w:noProof/>
@@ -9357,6 +9611,71 @@
             <v:stroke endarrow="block"/>
           </v:shape>
         </w:pict>
+      </w:r>
+      <w:r>
+        <w:tab/>
+      </w:r>
+      <w:r>
+        <w:tab/>
+      </w:r>
+      <w:r>
+        <w:tab/>
+      </w:r>
+      <w:r>
+        <w:tab/>
+        <w:t xml:space="preserve"> </w:t>
+      </w:r>
+      <w:proofErr w:type="spellStart"/>
+      <w:proofErr w:type="gramStart"/>
+      <w:r>
+        <w:rPr>
+          <w:color w:val="0066CC"/>
+        </w:rPr>
+        <w:t>if</w:t>
+      </w:r>
+      <w:proofErr w:type="spellEnd"/>
+      <w:proofErr w:type="gramEnd"/>
+      <w:r>
+        <w:t xml:space="preserve"> </w:t>
+      </w:r>
+      <w:r>
+        <w:rPr>
+          <w:color w:val="0066CC"/>
+        </w:rPr>
+        <w:t>(</w:t>
+      </w:r>
+      <w:r>
+        <w:rPr>
+          <w:color w:val="FFC000" w:themeColor="accent4"/>
+        </w:rPr>
+        <w:t>$n</w:t>
+      </w:r>
+      <w:r>
+        <w:t xml:space="preserve"> % </w:t>
+      </w:r>
+      <w:r>
+        <w:rPr>
+          <w:color w:val="FF0000"/>
+        </w:rPr>
+        <w:t>2</w:t>
+      </w:r>
+      <w:r>
+        <w:t xml:space="preserve"> == </w:t>
+      </w:r>
+      <w:r>
+        <w:rPr>
+          <w:color w:val="FF0000"/>
+        </w:rPr>
+        <w:t>0</w:t>
+      </w:r>
+      <w:r>
+        <w:rPr>
+          <w:color w:val="0066CC"/>
+        </w:rPr>
+        <w:t>)</w:t>
+      </w:r>
+      <w:r>
+        <w:tab/>
       </w:r>
     </w:p>
     <w:p/>
@@ -9390,6 +9709,65 @@
           <w:tab w:val="center" w:pos="4252"/>
         </w:tabs>
       </w:pPr>
+      <w:r>
+        <w:rPr>
+          <w:noProof/>
+          <w:lang w:eastAsia="pt-PT"/>
+        </w:rPr>
+        <w:pict>
+          <v:shape id="_x0000_s1358" type="#_x0000_t32" style="position:absolute;margin-left:104.85pt;margin-top:13.45pt;width:207.85pt;height:84pt;flip:x y;z-index:251983872;mso-width-relative:margin;mso-height-relative:margin" o:connectortype="straight" strokecolor="#00b050" strokeweight="3pt">
+            <v:stroke endarrow="block"/>
+            <v:shadow type="perspective" color="#7f7f7f [1601]" opacity=".5" offset="1pt" offset2="-1pt"/>
+          </v:shape>
+        </w:pict>
+      </w:r>
+      <w:r>
+        <w:rPr>
+          <w:noProof/>
+          <w:lang w:eastAsia="pt-PT"/>
+        </w:rPr>
+        <w:pict>
+          <v:shape id="_x0000_s1354" type="#_x0000_t34" style="position:absolute;margin-left:272.85pt;margin-top:8.3pt;width:39.85pt;height:.05pt;rotation:180;z-index:251982848;mso-width-relative:margin;mso-height-relative:margin" o:connectortype="elbow" adj="10786,-169020000,-215593" strokecolor="#00b050" strokeweight="3pt">
+            <v:stroke endarrow="block"/>
+            <v:shadow type="perspective" color="#7f7f7f [1601]" opacity=".5" offset="1pt" offset2="-1pt"/>
+          </v:shape>
+        </w:pict>
+      </w:r>
+      <w:r>
+        <w:tab/>
+      </w:r>
+      <w:r>
+        <w:tab/>
+      </w:r>
+      <w:r>
+        <w:tab/>
+      </w:r>
+      <w:r>
+        <w:tab/>
+      </w:r>
+      <w:proofErr w:type="gramStart"/>
+      <w:r>
+        <w:rPr>
+          <w:color w:val="0066CC"/>
+        </w:rPr>
+        <w:t>print</w:t>
+      </w:r>
+      <w:proofErr w:type="gramEnd"/>
+      <w:r>
+        <w:rPr>
+          <w:color w:val="0066CC"/>
+        </w:rPr>
+        <w:t xml:space="preserve"> </w:t>
+      </w:r>
+      <w:r>
+        <w:rPr>
+          <w:color w:val="A6A6A6" w:themeColor="background1" w:themeShade="A6"/>
+        </w:rPr>
+        <w:t>“Par\n"</w:t>
+      </w:r>
+      <w:r>
+        <w:t>;</w:t>
+      </w:r>
     </w:p>
     <w:p>
       <w:r>
@@ -9404,10 +9782,138 @@
         </w:pict>
       </w:r>
     </w:p>
+    <w:p>
+      <w:r>
+        <w:tab/>
+      </w:r>
+      <w:r>
+        <w:tab/>
+      </w:r>
+      <w:r>
+        <w:tab/>
+      </w:r>
+      <w:r>
+        <w:tab/>
+      </w:r>
+      <w:r>
+        <w:tab/>
+      </w:r>
+      <w:r>
+        <w:tab/>
+      </w:r>
+      <w:r>
+        <w:tab/>
+      </w:r>
+      <w:r>
+        <w:tab/>
+      </w:r>
+    </w:p>
+    <w:p>
+      <w:pPr>
+        <w:rPr>
+          <w:color w:val="0070C0"/>
+        </w:rPr>
+      </w:pPr>
+      <w:r>
+        <w:tab/>
+      </w:r>
+      <w:r>
+        <w:tab/>
+      </w:r>
+      <w:r>
+        <w:tab/>
+      </w:r>
+      <w:r>
+        <w:tab/>
+      </w:r>
+      <w:r>
+        <w:tab/>
+      </w:r>
+      <w:r>
+        <w:tab/>
+      </w:r>
+      <w:r>
+        <w:tab/>
+      </w:r>
+      <w:r>
+        <w:tab/>
+      </w:r>
+      <w:r>
+        <w:tab/>
+      </w:r>
+      <w:proofErr w:type="spellStart"/>
+      <w:proofErr w:type="gramStart"/>
+      <w:r>
+        <w:rPr>
+          <w:color w:val="0070C0"/>
+        </w:rPr>
+        <w:t>else</w:t>
+      </w:r>
+      <w:proofErr w:type="spellEnd"/>
+      <w:proofErr w:type="gramEnd"/>
+    </w:p>
+    <w:p>
+      <w:pPr>
+        <w:ind w:left="6372"/>
+      </w:pPr>
+      <w:r>
+        <w:t>{</w:t>
+      </w:r>
+    </w:p>
+    <w:p>
+      <w:pPr>
+        <w:ind w:left="6372"/>
+      </w:pPr>
+      <w:proofErr w:type="gramStart"/>
+      <w:r>
+        <w:rPr>
+          <w:color w:val="0066CC"/>
+        </w:rPr>
+        <w:t>print</w:t>
+      </w:r>
+      <w:proofErr w:type="gramEnd"/>
+      <w:r>
+        <w:rPr>
+          <w:color w:val="0066CC"/>
+        </w:rPr>
+        <w:t xml:space="preserve"> </w:t>
+      </w:r>
+      <w:r>
+        <w:rPr>
+          <w:color w:val="A6A6A6" w:themeColor="background1" w:themeShade="A6"/>
+        </w:rPr>
+        <w:t>“Imp</w:t>
+      </w:r>
+      <w:r>
+        <w:rPr>
+          <w:color w:val="A6A6A6" w:themeColor="background1" w:themeShade="A6"/>
+        </w:rPr>
+        <w:t>ar\n"</w:t>
+      </w:r>
+      <w:r>
+        <w:t>;</w:t>
+      </w:r>
+    </w:p>
+    <w:p>
+      <w:pPr>
+        <w:ind w:left="6372"/>
+      </w:pPr>
+      <w:r>
+        <w:t>}</w:t>
+      </w:r>
+    </w:p>
     <w:p/>
-    <w:p/>
-    <w:p/>
-    <w:p/>
+    <w:p>
+      <w:r>
+        <w:tab/>
+      </w:r>
+      <w:r>
+        <w:tab/>
+      </w:r>
+      <w:r>
+        <w:tab/>
+      </w:r>
+    </w:p>
     <w:p/>
     <w:p>
       <w:pPr>
@@ -9592,7 +10098,65 @@
         </w:pict>
       </w:r>
     </w:p>
-    <w:p/>
+    <w:p>
+      <w:r>
+        <w:rPr>
+          <w:noProof/>
+          <w:lang w:eastAsia="pt-PT"/>
+        </w:rPr>
+        <w:pict>
+          <v:shape id="_x0000_s1359" type="#_x0000_t34" style="position:absolute;margin-left:175.45pt;margin-top:9.35pt;width:131pt;height:4.45pt;rotation:180;flip:y;z-index:251984896;mso-width-relative:margin;mso-height-relative:margin" o:connectortype="elbow" adj=",1005007,-64553" strokecolor="#00b050" strokeweight="3pt">
+            <v:stroke endarrow="block"/>
+            <v:shadow type="perspective" color="#7f7f7f [1601]" opacity=".5" offset="1pt" offset2="-1pt"/>
+          </v:shape>
+        </w:pict>
+      </w:r>
+      <w:r>
+        <w:tab/>
+      </w:r>
+      <w:r>
+        <w:tab/>
+      </w:r>
+      <w:r>
+        <w:tab/>
+      </w:r>
+      <w:r>
+        <w:tab/>
+      </w:r>
+      <w:r>
+        <w:tab/>
+      </w:r>
+      <w:r>
+        <w:tab/>
+      </w:r>
+      <w:r>
+        <w:tab/>
+      </w:r>
+      <w:r>
+        <w:tab/>
+      </w:r>
+      <w:r>
+        <w:tab/>
+      </w:r>
+      <w:r>
+        <w:rPr>
+          <w:color w:val="FFC000" w:themeColor="accent4"/>
+        </w:rPr>
+        <w:t>$i</w:t>
+      </w:r>
+      <w:r>
+        <w:t xml:space="preserve"> = </w:t>
+      </w:r>
+      <w:r>
+        <w:rPr>
+          <w:color w:val="FF0000"/>
+        </w:rPr>
+        <w:t>1</w:t>
+      </w:r>
+      <w:r>
+        <w:t>;</w:t>
+      </w:r>
+    </w:p>
     <w:p>
       <w:pPr>
         <w:tabs>
@@ -9615,6 +10179,18 @@
       </w:r>
     </w:p>
     <w:p>
+      <w:r>
+        <w:rPr>
+          <w:noProof/>
+          <w:lang w:eastAsia="pt-PT"/>
+        </w:rPr>
+        <w:pict>
+          <v:shape id="_x0000_s1360" type="#_x0000_t34" style="position:absolute;margin-left:175.45pt;margin-top:21.85pt;width:131pt;height:8.4pt;rotation:180;z-index:251985920;mso-width-relative:margin;mso-height-relative:margin" o:connectortype="elbow" adj=",-701871,-64553" strokecolor="#00b050" strokeweight="3pt">
+            <v:stroke endarrow="block"/>
+            <v:shadow type="perspective" color="#7f7f7f [1601]" opacity=".5" offset="1pt" offset2="-1pt"/>
+          </v:shape>
+        </w:pict>
+      </w:r>
       <w:r>
         <w:rPr>
           <w:noProof/>
@@ -9743,11 +10319,75 @@
           </v:shape>
         </w:pict>
       </w:r>
+      <w:r>
+        <w:tab/>
+      </w:r>
+      <w:r>
+        <w:tab/>
+      </w:r>
+      <w:r>
+        <w:tab/>
+      </w:r>
+      <w:r>
+        <w:tab/>
+      </w:r>
+      <w:r>
+        <w:tab/>
+      </w:r>
+      <w:r>
+        <w:tab/>
+      </w:r>
+      <w:proofErr w:type="spellStart"/>
+      <w:proofErr w:type="gramStart"/>
+      <w:r>
+        <w:rPr>
+          <w:color w:val="0066CC"/>
+        </w:rPr>
+        <w:t>while</w:t>
+      </w:r>
+      <w:proofErr w:type="spellEnd"/>
+      <w:proofErr w:type="gramEnd"/>
+      <w:r>
+        <w:t xml:space="preserve"> (</w:t>
+      </w:r>
+      <w:r>
+        <w:rPr>
+          <w:color w:val="FFC000"/>
+        </w:rPr>
+        <w:t>$i</w:t>
+      </w:r>
+      <w:r>
+        <w:t xml:space="preserve"> &lt;= </w:t>
+      </w:r>
+      <w:r>
+        <w:rPr>
+          <w:color w:val="FF0000"/>
+        </w:rPr>
+        <w:t>10</w:t>
+      </w:r>
+      <w:r>
+        <w:t>)</w:t>
+      </w:r>
+      <w:r>
+        <w:tab/>
+      </w:r>
     </w:p>
     <w:p>
       <w:pPr>
         <w:jc w:val="center"/>
       </w:pPr>
+      <w:r>
+        <w:rPr>
+          <w:noProof/>
+          <w:lang w:eastAsia="pt-PT"/>
+        </w:rPr>
+        <w:pict>
+          <v:shape id="_x0000_s1364" type="#_x0000_t34" style="position:absolute;left:0;text-align:left;margin-left:175.65pt;margin-top:21.3pt;width:46.8pt;height:11.65pt;rotation:180;flip:y;z-index:251987968;mso-width-relative:margin;mso-height-relative:margin" o:connectortype="elbow" adj=",572817,-173077" strokecolor="#00b050" strokeweight="3pt">
+            <v:stroke endarrow="block"/>
+            <v:shadow type="perspective" color="#7f7f7f [1601]" opacity=".5" offset="1pt" offset2="-1pt"/>
+          </v:shape>
+        </w:pict>
+      </w:r>
       <w:r>
         <w:rPr>
           <w:noProof/>
@@ -9786,6 +10426,30 @@
           </v:shape>
         </w:pict>
       </w:r>
+      <w:r>
+        <w:tab/>
+      </w:r>
+      <w:r>
+        <w:tab/>
+      </w:r>
+      <w:r>
+        <w:tab/>
+      </w:r>
+      <w:r>
+        <w:tab/>
+        <w:t xml:space="preserve">  </w:t>
+      </w:r>
+      <w:proofErr w:type="gramStart"/>
+      <w:r>
+        <w:rPr>
+          <w:color w:val="0066CC"/>
+        </w:rPr>
+        <w:t>print</w:t>
+      </w:r>
+      <w:proofErr w:type="gramEnd"/>
+      <w:r>
+        <w:t xml:space="preserve"> "$i\n";</w:t>
+      </w:r>
     </w:p>
     <w:p>
       <w:r>
@@ -9799,8 +10463,42 @@
           </v:shape>
         </w:pict>
       </w:r>
-    </w:p>
-    <w:p>
+      <w:r>
+        <w:tab/>
+      </w:r>
+      <w:r>
+        <w:tab/>
+      </w:r>
+      <w:r>
+        <w:tab/>
+      </w:r>
+      <w:r>
+        <w:tab/>
+      </w:r>
+      <w:r>
+        <w:tab/>
+      </w:r>
+      <w:r>
+        <w:tab/>
+      </w:r>
+      <w:r>
+        <w:tab/>
+        <w:t xml:space="preserve"> </w:t>
+      </w:r>
+    </w:p>
+    <w:p>
+      <w:r>
+        <w:rPr>
+          <w:noProof/>
+          <w:lang w:eastAsia="pt-PT"/>
+        </w:rPr>
+        <w:pict>
+          <v:shape id="_x0000_s1361" type="#_x0000_t34" style="position:absolute;margin-left:175.65pt;margin-top:19pt;width:63.3pt;height:9.4pt;rotation:180;z-index:251986944;mso-width-relative:margin;mso-height-relative:margin" o:connectortype="elbow" adj=",-855728,-133592" strokecolor="#00b050" strokeweight="3pt">
+            <v:stroke endarrow="block"/>
+            <v:shadow type="perspective" color="#7f7f7f [1601]" opacity=".5" offset="1pt" offset2="-1pt"/>
+          </v:shape>
+        </w:pict>
+      </w:r>
       <w:r>
         <w:rPr>
           <w:noProof/>
@@ -9837,6 +10535,47 @@
         <w:pict>
           <v:shape id="_x0000_s1256" type="#_x0000_t32" style="position:absolute;margin-left:209.7pt;margin-top:5.95pt;width:.1pt;height:11.3pt;z-index:251890688" o:connectortype="straight" strokecolor="black [3213]"/>
         </w:pict>
+      </w:r>
+      <w:r>
+        <w:tab/>
+      </w:r>
+      <w:r>
+        <w:tab/>
+      </w:r>
+      <w:r>
+        <w:tab/>
+      </w:r>
+      <w:r>
+        <w:tab/>
+      </w:r>
+      <w:r>
+        <w:tab/>
+      </w:r>
+      <w:r>
+        <w:tab/>
+      </w:r>
+      <w:r>
+        <w:tab/>
+      </w:r>
+      <w:r>
+        <w:tab/>
+        <w:t xml:space="preserve">   </w:t>
+      </w:r>
+      <w:r>
+        <w:tab/>
+        <w:t xml:space="preserve"> </w:t>
+      </w:r>
+      <w:r>
+        <w:rPr>
+          <w:color w:val="FFC000"/>
+        </w:rPr>
+        <w:t>$i</w:t>
+      </w:r>
+      <w:r>
+        <w:t>++;</w:t>
+      </w:r>
+      <w:r>
+        <w:tab/>
       </w:r>
     </w:p>
     <w:p>
@@ -10003,7 +10742,11 @@
       </w:r>
       <w:bookmarkEnd w:id="47"/>
     </w:p>
-    <w:p/>
+    <w:p>
+      <w:pPr>
+        <w:jc w:val="right"/>
+      </w:pPr>
+    </w:p>
     <w:p>
       <w:pPr>
         <w:tabs>
@@ -10033,6 +10776,15 @@
             </v:textbox>
           </v:shape>
         </w:pict>
+      </w:r>
+      <w:r>
+        <w:tab/>
+      </w:r>
+      <w:r>
+        <w:tab/>
+      </w:r>
+      <w:r>
+        <w:tab/>
       </w:r>
     </w:p>
     <w:p>
@@ -10075,13 +10827,28 @@
       </w:r>
     </w:p>
     <w:p>
+      <w:pPr>
+        <w:jc w:val="right"/>
+      </w:pPr>
       <w:r>
         <w:rPr>
           <w:noProof/>
           <w:lang w:eastAsia="pt-PT"/>
         </w:rPr>
         <w:pict>
-          <v:shape id="_x0000_s1269" type="#_x0000_t32" style="position:absolute;margin-left:50.7pt;margin-top:16.8pt;width:0;height:13.85pt;z-index:251899904;mso-wrap-distance-top:3.6pt;mso-wrap-distance-bottom:3.6pt;mso-width-relative:margin;mso-height-relative:margin" o:connectortype="straight" strokecolor="black [3213]">
+          <v:shape id="_x0000_s1365" type="#_x0000_t34" style="position:absolute;left:0;text-align:left;margin-left:89.1pt;margin-top:8.6pt;width:117.6pt;height:22.05pt;rotation:180;z-index:251988992;mso-width-relative:margin;mso-height-relative:margin" o:connectortype="elbow" adj=",-223690,-53587" strokecolor="#00b050" strokeweight="3pt">
+            <v:stroke endarrow="block"/>
+            <v:shadow type="perspective" color="#7f7f7f [1601]" opacity=".5" offset="1pt" offset2="-1pt"/>
+          </v:shape>
+        </w:pict>
+      </w:r>
+      <w:r>
+        <w:rPr>
+          <w:noProof/>
+          <w:lang w:eastAsia="pt-PT"/>
+        </w:rPr>
+        <w:pict>
+          <v:shape id="_x0000_s1269" type="#_x0000_t32" style="position:absolute;left:0;text-align:left;margin-left:50.7pt;margin-top:16.8pt;width:0;height:13.85pt;z-index:251899904;mso-wrap-distance-top:3.6pt;mso-wrap-distance-bottom:3.6pt;mso-width-relative:margin;mso-height-relative:margin" o:connectortype="straight" strokecolor="black [3213]">
             <v:stroke endarrow="block"/>
           </v:shape>
         </w:pict>
@@ -10109,8 +10876,49 @@
           </v:shape>
         </w:pict>
       </w:r>
-    </w:p>
-    <w:p>
+      <w:r>
+        <w:tab/>
+      </w:r>
+      <w:r>
+        <w:tab/>
+      </w:r>
+      <w:r>
+        <w:tab/>
+      </w:r>
+      <w:r>
+        <w:tab/>
+      </w:r>
+      <w:r>
+        <w:tab/>
+      </w:r>
+      <w:r>
+        <w:tab/>
+      </w:r>
+      <w:r>
+        <w:rPr>
+          <w:color w:val="FFC000" w:themeColor="accent4"/>
+        </w:rPr>
+        <w:t>$i</w:t>
+      </w:r>
+      <w:r>
+        <w:t xml:space="preserve"> = </w:t>
+      </w:r>
+      <w:r>
+        <w:rPr>
+          <w:color w:val="FF0000"/>
+        </w:rPr>
+        <w:t>0</w:t>
+      </w:r>
+      <w:r>
+        <w:t>;</w:t>
+      </w:r>
+    </w:p>
+    <w:p>
+      <w:pPr>
+        <w:rPr>
+          <w:color w:val="0066CC"/>
+        </w:rPr>
+      </w:pPr>
       <w:r>
         <w:rPr>
           <w:noProof/>
@@ -10145,6 +10953,32 @@
           </v:shape>
         </w:pict>
       </w:r>
+      <w:r>
+        <w:tab/>
+      </w:r>
+      <w:r>
+        <w:tab/>
+      </w:r>
+      <w:r>
+        <w:tab/>
+      </w:r>
+      <w:r>
+        <w:tab/>
+      </w:r>
+      <w:r>
+        <w:tab/>
+      </w:r>
+      <w:r>
+        <w:tab/>
+      </w:r>
+      <w:proofErr w:type="gramStart"/>
+      <w:r>
+        <w:rPr>
+          <w:color w:val="0066CC"/>
+        </w:rPr>
+        <w:t>do</w:t>
+      </w:r>
+      <w:proofErr w:type="gramEnd"/>
     </w:p>
     <w:p>
       <w:r>
@@ -10157,6 +10991,25 @@
             <v:stroke endarrow="block"/>
           </v:shape>
         </w:pict>
+      </w:r>
+      <w:r>
+        <w:tab/>
+      </w:r>
+      <w:r>
+        <w:tab/>
+      </w:r>
+      <w:r>
+        <w:tab/>
+      </w:r>
+      <w:r>
+        <w:tab/>
+      </w:r>
+      <w:r>
+        <w:tab/>
+      </w:r>
+      <w:r>
+        <w:tab/>
+        <w:t>{</w:t>
       </w:r>
     </w:p>
     <w:p>
@@ -10205,6 +11058,35 @@
           </v:shape>
         </w:pict>
       </w:r>
+      <w:r>
+        <w:tab/>
+      </w:r>
+      <w:r>
+        <w:tab/>
+      </w:r>
+      <w:r>
+        <w:tab/>
+      </w:r>
+      <w:r>
+        <w:tab/>
+      </w:r>
+      <w:r>
+        <w:tab/>
+      </w:r>
+      <w:r>
+        <w:tab/>
+      </w:r>
+      <w:proofErr w:type="gramStart"/>
+      <w:r>
+        <w:rPr>
+          <w:color w:val="0066CC"/>
+        </w:rPr>
+        <w:t>print</w:t>
+      </w:r>
+      <w:proofErr w:type="gramEnd"/>
+      <w:r>
+        <w:t xml:space="preserve"> "Introduza um numero positivo:\n";</w:t>
+      </w:r>
     </w:p>
     <w:p>
       <w:r>
@@ -10216,8 +11098,39 @@
           <v:shape id="_x0000_s1267" type="#_x0000_t32" style="position:absolute;margin-left:99pt;margin-top:17.6pt;width:19.2pt;height:0;z-index:251897856;mso-wrap-distance-top:3.6pt;mso-wrap-distance-bottom:3.6pt;mso-width-relative:margin;mso-height-relative:margin" o:connectortype="straight" strokecolor="black [3213]"/>
         </w:pict>
       </w:r>
-    </w:p>
-    <w:p>
+      <w:r>
+        <w:tab/>
+      </w:r>
+      <w:r>
+        <w:tab/>
+      </w:r>
+      <w:r>
+        <w:tab/>
+      </w:r>
+      <w:r>
+        <w:tab/>
+      </w:r>
+      <w:r>
+        <w:tab/>
+      </w:r>
+      <w:r>
+        <w:tab/>
+        <w:t>}</w:t>
+      </w:r>
+    </w:p>
+    <w:p>
+      <w:r>
+        <w:rPr>
+          <w:noProof/>
+          <w:lang w:eastAsia="pt-PT"/>
+        </w:rPr>
+        <w:pict>
+          <v:shape id="_x0000_s1367" type="#_x0000_t32" style="position:absolute;margin-left:89.2pt;margin-top:8.6pt;width:117.5pt;height:0;rotation:180;z-index:251990016;mso-width-relative:margin;mso-height-relative:margin" o:connectortype="elbow" adj="-53632,-1,-53632" strokecolor="#00b050" strokeweight="3pt">
+            <v:stroke endarrow="block"/>
+            <v:shadow type="perspective" color="#7f7f7f [1601]" opacity=".5" offset="1pt" offset2="-1pt"/>
+          </v:shape>
+        </w:pict>
+      </w:r>
       <w:r>
         <w:rPr>
           <w:noProof/>
@@ -10247,6 +11160,58 @@
             <v:stroke endarrow="block"/>
           </v:shape>
         </w:pict>
+      </w:r>
+      <w:r>
+        <w:tab/>
+      </w:r>
+      <w:r>
+        <w:tab/>
+      </w:r>
+      <w:r>
+        <w:tab/>
+      </w:r>
+      <w:r>
+        <w:tab/>
+      </w:r>
+      <w:r>
+        <w:tab/>
+      </w:r>
+      <w:r>
+        <w:tab/>
+      </w:r>
+      <w:proofErr w:type="spellStart"/>
+      <w:proofErr w:type="gramStart"/>
+      <w:r>
+        <w:rPr>
+          <w:color w:val="0066CC"/>
+        </w:rPr>
+        <w:t>while</w:t>
+      </w:r>
+      <w:proofErr w:type="spellEnd"/>
+      <w:proofErr w:type="gramEnd"/>
+      <w:r>
+        <w:t xml:space="preserve"> (</w:t>
+      </w:r>
+      <w:r>
+        <w:rPr>
+          <w:color w:val="FFC000"/>
+        </w:rPr>
+        <w:t>$i</w:t>
+      </w:r>
+      <w:r>
+        <w:t xml:space="preserve"> &lt;</w:t>
+      </w:r>
+      <w:r>
+        <w:t xml:space="preserve"> </w:t>
+      </w:r>
+      <w:r>
+        <w:rPr>
+          <w:color w:val="FF0000"/>
+        </w:rPr>
+        <w:t>0</w:t>
+      </w:r>
+      <w:r>
+        <w:t>)</w:t>
       </w:r>
     </w:p>
     <w:p>
@@ -10305,11 +11270,9 @@
       <w:pPr>
         <w:pStyle w:val="Ttulo3"/>
       </w:pPr>
-      <w:bookmarkStart w:id="48" w:name="_Toc358236398"/>
       <w:r>
         <w:t>Código</w:t>
       </w:r>
-      <w:bookmarkEnd w:id="48"/>
     </w:p>
     <w:p/>
     <w:p>
@@ -10320,9 +11283,9 @@
         </w:rPr>
         <w:drawing>
           <wp:inline distT="0" distB="0" distL="0" distR="0">
-            <wp:extent cx="1476375" cy="762000"/>
-            <wp:effectExtent l="19050" t="0" r="9525" b="0"/>
-            <wp:docPr id="10" name="Imagem 10"/>
+            <wp:extent cx="3238500" cy="847725"/>
+            <wp:effectExtent l="19050" t="0" r="0" b="0"/>
+            <wp:docPr id="8" name="Imagem 1"/>
             <wp:cNvGraphicFramePr>
               <a:graphicFrameLocks xmlns:a="http://schemas.openxmlformats.org/drawingml/2006/main" noChangeAspect="1"/>
             </wp:cNvGraphicFramePr>
@@ -10330,7 +11293,7 @@
               <a:graphicData uri="http://schemas.openxmlformats.org/drawingml/2006/picture">
                 <pic:pic xmlns:pic="http://schemas.openxmlformats.org/drawingml/2006/picture">
                   <pic:nvPicPr>
-                    <pic:cNvPr id="0" name="Picture 10"/>
+                    <pic:cNvPr id="0" name="Picture 1"/>
                     <pic:cNvPicPr>
                       <a:picLocks noChangeAspect="1" noChangeArrowheads="1"/>
                     </pic:cNvPicPr>
@@ -10345,7 +11308,7 @@
                   <pic:spPr bwMode="auto">
                     <a:xfrm>
                       <a:off x="0" y="0"/>
-                      <a:ext cx="1476375" cy="762000"/>
+                      <a:ext cx="3238500" cy="847725"/>
                     </a:xfrm>
                     <a:prstGeom prst="rect">
                       <a:avLst/>
@@ -10364,8 +11327,21 @@
           </wp:inline>
         </w:drawing>
       </w:r>
-    </w:p>
-    <w:p/>
+      <w:r>
+        <w:br w:type="page"/>
+      </w:r>
+    </w:p>
+    <w:p>
+      <w:pPr>
+        <w:pStyle w:val="Ttulo2"/>
+      </w:pPr>
+      <w:bookmarkStart w:id="48" w:name="_Toc358236399"/>
+      <w:r>
+        <w:lastRenderedPageBreak/>
+        <w:t>Algoritmo com o uso de uma função</w:t>
+      </w:r>
+      <w:bookmarkEnd w:id="48"/>
+    </w:p>
     <w:p>
       <w:pPr>
         <w:tabs>
@@ -10373,64 +11349,38 @@
         </w:tabs>
       </w:pPr>
       <w:r>
-        <w:tab/>
-      </w:r>
-    </w:p>
-    <w:p>
-      <w:r>
-        <w:br w:type="page"/>
-      </w:r>
-    </w:p>
-    <w:p>
-      <w:pPr>
-        <w:pStyle w:val="Ttulo2"/>
-      </w:pPr>
-      <w:bookmarkStart w:id="49" w:name="_Toc358236399"/>
-      <w:r>
-        <w:lastRenderedPageBreak/>
-        <w:t>Algoritmo com o uso de uma função</w:t>
+        <w:rPr>
+          <w:b/>
+        </w:rPr>
+        <w:t>Problema:</w:t>
+      </w:r>
+      <w:r>
+        <w:t xml:space="preserve"> </w:t>
+      </w:r>
+      <w:proofErr w:type="spellStart"/>
+      <w:r>
+        <w:t>Factorial</w:t>
+      </w:r>
+      <w:proofErr w:type="spellEnd"/>
+      <w:r>
+        <w:t xml:space="preserve"> de um nú</w:t>
+      </w:r>
+      <w:r>
+        <w:t>mero</w:t>
+      </w:r>
+      <w:r>
+        <w:t>.</w:t>
+      </w:r>
+    </w:p>
+    <w:p>
+      <w:pPr>
+        <w:pStyle w:val="Ttulo3"/>
+      </w:pPr>
+      <w:bookmarkStart w:id="49" w:name="_Toc358236400"/>
+      <w:r>
+        <w:t>Fluxogramas</w:t>
       </w:r>
       <w:bookmarkEnd w:id="49"/>
-    </w:p>
-    <w:p>
-      <w:pPr>
-        <w:tabs>
-          <w:tab w:val="left" w:pos="2820"/>
-        </w:tabs>
-      </w:pPr>
-      <w:r>
-        <w:rPr>
-          <w:b/>
-        </w:rPr>
-        <w:t>Problema:</w:t>
-      </w:r>
-      <w:r>
-        <w:t xml:space="preserve"> </w:t>
-      </w:r>
-      <w:proofErr w:type="spellStart"/>
-      <w:r>
-        <w:t>Factorial</w:t>
-      </w:r>
-      <w:proofErr w:type="spellEnd"/>
-      <w:r>
-        <w:t xml:space="preserve"> de um nú</w:t>
-      </w:r>
-      <w:r>
-        <w:t>mero</w:t>
-      </w:r>
-      <w:r>
-        <w:t>.</w:t>
-      </w:r>
-    </w:p>
-    <w:p>
-      <w:pPr>
-        <w:pStyle w:val="Ttulo3"/>
-      </w:pPr>
-      <w:bookmarkStart w:id="50" w:name="_Toc358236400"/>
-      <w:r>
-        <w:t>Fluxogramas</w:t>
-      </w:r>
-      <w:bookmarkEnd w:id="50"/>
     </w:p>
     <w:p>
       <w:r>
@@ -10581,6 +11531,18 @@
           <w:lang w:eastAsia="pt-PT"/>
         </w:rPr>
         <w:pict>
+          <v:shape id="_x0000_s1378" type="#_x0000_t32" style="position:absolute;margin-left:81.45pt;margin-top:3.3pt;width:206.25pt;height:4in;flip:y;z-index:251998208;mso-width-relative:margin;mso-height-relative:margin" o:connectortype="straight" strokecolor="#00b050" strokeweight="3pt">
+            <v:stroke endarrow="block"/>
+            <v:shadow type="perspective" color="#7f7f7f [1601]" opacity=".5" offset="1pt" offset2="-1pt"/>
+          </v:shape>
+        </w:pict>
+      </w:r>
+      <w:r>
+        <w:rPr>
+          <w:noProof/>
+          <w:lang w:eastAsia="pt-PT"/>
+        </w:rPr>
+        <w:pict>
           <v:shape id="_x0000_s1280" type="#_x0000_t32" style="position:absolute;margin-left:325.2pt;margin-top:14.85pt;width:0;height:12.5pt;z-index:251910144;mso-wrap-distance-top:3.6pt;mso-wrap-distance-bottom:3.6pt;mso-width-relative:margin;mso-height-relative:margin" o:connectortype="straight" strokecolor="black [3213]">
             <v:stroke endarrow="block"/>
           </v:shape>
@@ -10607,6 +11569,40 @@
           <w:tab w:val="left" w:pos="4995"/>
         </w:tabs>
       </w:pPr>
+      <w:r>
+        <w:rPr>
+          <w:noProof/>
+          <w:lang w:eastAsia="pt-PT"/>
+        </w:rPr>
+        <w:pict>
+          <v:shape id="_x0000_s1370" type="#_x0000_t34" style="position:absolute;margin-left:-93.65pt;margin-top:101.9pt;width:198.75pt;height:27.1pt;rotation:90;z-index:251993088;mso-width-relative:margin;mso-height-relative:margin" o:connectortype="elbow" adj="-131,-188303,-11341" strokecolor="#00b050" strokeweight="3pt">
+            <v:stroke startarrow="block" endarrow="block"/>
+            <v:shadow type="perspective" color="#7f7f7f [1601]" opacity=".5" offset="1pt" offset2="-1pt"/>
+          </v:shape>
+        </w:pict>
+      </w:r>
+      <w:r>
+        <w:rPr>
+          <w:noProof/>
+          <w:lang w:eastAsia="pt-PT"/>
+        </w:rPr>
+        <w:pict>
+          <v:shape id="_x0000_s1369" type="#_x0000_t32" style="position:absolute;margin-left:-2.9pt;margin-top:111.6pt;width:198.95pt;height:0;rotation:270;z-index:251992064;mso-width-relative:margin;mso-height-relative:margin" o:connectortype="elbow" adj="-19722,-1,-19722" stroked="f">
+            <v:stroke startarrow="block" endarrow="block"/>
+          </v:shape>
+        </w:pict>
+      </w:r>
+      <w:r>
+        <w:rPr>
+          <w:noProof/>
+          <w:lang w:eastAsia="pt-PT"/>
+        </w:rPr>
+        <w:pict>
+          <v:shape id="_x0000_s1368" type="#_x0000_t34" style="position:absolute;margin-left:-29.65pt;margin-top:102.95pt;width:198.95pt;height:17.25pt;rotation:270;z-index:251991040;mso-width-relative:margin;mso-height-relative:margin" o:connectortype="elbow" adj="10797,-540000,-15878" stroked="f">
+            <v:stroke endarrow="block"/>
+          </v:shape>
+        </w:pict>
+      </w:r>
       <w:r>
         <w:rPr>
           <w:noProof/>
@@ -10774,6 +11770,30 @@
       <w:r>
         <w:rPr>
           <w:noProof/>
+          <w:lang w:eastAsia="pt-PT"/>
+        </w:rPr>
+        <w:pict>
+          <v:shape id="_x0000_s1379" type="#_x0000_t32" style="position:absolute;margin-left:120.45pt;margin-top:10.35pt;width:201.75pt;height:250.25pt;flip:y;z-index:251999232;mso-width-relative:margin;mso-height-relative:margin" o:connectortype="straight" strokecolor="#00b050" strokeweight="3pt">
+            <v:stroke endarrow="block"/>
+            <v:shadow type="perspective" color="#7f7f7f [1601]" opacity=".5" offset="1pt" offset2="-1pt"/>
+          </v:shape>
+        </w:pict>
+      </w:r>
+      <w:r>
+        <w:rPr>
+          <w:noProof/>
+          <w:lang w:eastAsia="pt-PT"/>
+        </w:rPr>
+        <w:pict>
+          <v:shape id="_x0000_s1371" type="#_x0000_t34" style="position:absolute;margin-left:6.45pt;margin-top:79.85pt;width:174pt;height:24pt;rotation:90;flip:x;z-index:251994112;mso-width-relative:margin;mso-height-relative:margin" o:connectortype="elbow" adj="-1,243000,-20669" strokecolor="#00b050" strokeweight="3pt">
+            <v:stroke startarrow="block" endarrow="block"/>
+            <v:shadow type="perspective" color="#7f7f7f [1601]" opacity=".5" offset="1pt" offset2="-1pt"/>
+          </v:shape>
+        </w:pict>
+      </w:r>
+      <w:r>
+        <w:rPr>
+          <w:noProof/>
         </w:rPr>
         <w:pict>
           <v:shape id="Flowchart: Display 109" o:spid="_x0000_s1115" type="#_x0000_t134" style="position:absolute;margin-left:226.1pt;margin-top:10.1pt;width:64.6pt;height:23.4pt;z-index:251845632;visibility:visible;v-text-anchor:middle" o:gfxdata="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" fillcolor="#5b9bd5 [3204]" strokecolor="black [3213]" strokeweight="1pt">
@@ -10853,6 +11873,30 @@
           <w:lang w:eastAsia="pt-PT"/>
         </w:rPr>
         <w:pict>
+          <v:shape id="_x0000_s1373" type="#_x0000_t34" style="position:absolute;margin-left:196.6pt;margin-top:42pt;width:248.1pt;height:189.1pt;rotation:90;z-index:251996160;mso-width-relative:margin;mso-height-relative:margin" o:connectortype="elbow" adj="21639,-34285,-43553" strokecolor="#00b050" strokeweight="3pt">
+            <v:stroke startarrow="block" endarrow="block"/>
+            <v:shadow type="perspective" color="#7f7f7f [1601]" opacity=".5" offset="1pt" offset2="-1pt"/>
+          </v:shape>
+        </w:pict>
+      </w:r>
+      <w:r>
+        <w:rPr>
+          <w:noProof/>
+          <w:lang w:eastAsia="pt-PT"/>
+        </w:rPr>
+        <w:pict>
+          <v:shape id="_x0000_s1374" type="#_x0000_t34" style="position:absolute;margin-left:38.8pt;margin-top:108.4pt;width:296.1pt;height:101.25pt;rotation:90;z-index:251997184;mso-width-relative:margin;mso-height-relative:margin" o:connectortype="elbow" adj="21581,-63712,-23526" strokecolor="#00b050" strokeweight="3pt">
+            <v:stroke startarrow="block" endarrow="block"/>
+            <v:shadow type="perspective" color="#7f7f7f [1601]" opacity=".5" offset="1pt" offset2="-1pt"/>
+          </v:shape>
+        </w:pict>
+      </w:r>
+      <w:r>
+        <w:rPr>
+          <w:noProof/>
+          <w:lang w:eastAsia="pt-PT"/>
+        </w:rPr>
+        <w:pict>
           <v:shape id="_x0000_s1283" type="#_x0000_t34" style="position:absolute;margin-left:260.7pt;margin-top:11pt;width:52.4pt;height:19.4pt;z-index:251913216;mso-wrap-distance-top:3.6pt;mso-wrap-distance-bottom:3.6pt;mso-width-relative:margin;mso-height-relative:margin" o:connectortype="elbow" adj="-330,-314926,-142214" strokecolor="black [3213]">
             <v:stroke endarrow="block"/>
           </v:shape>
@@ -10916,6 +11960,18 @@
           <w:lang w:eastAsia="pt-PT"/>
         </w:rPr>
         <w:pict>
+          <v:shape id="_x0000_s1372" type="#_x0000_t34" style="position:absolute;margin-left:-70.8pt;margin-top:71.6pt;width:155.25pt;height:18.75pt;rotation:90;z-index:251995136;mso-width-relative:margin;mso-height-relative:margin" o:connectortype="elbow" adj="159,-361152,-14087" strokecolor="#00b050" strokeweight="3pt">
+            <v:stroke startarrow="block" endarrow="block"/>
+            <v:shadow type="perspective" color="#7f7f7f [1601]" opacity=".5" offset="1pt" offset2="-1pt"/>
+          </v:shape>
+        </w:pict>
+      </w:r>
+      <w:r>
+        <w:rPr>
+          <w:noProof/>
+          <w:lang w:eastAsia="pt-PT"/>
+        </w:rPr>
+        <w:pict>
           <v:shape id="_x0000_s1281" type="#_x0000_t32" style="position:absolute;margin-left:322.2pt;margin-top:16.85pt;width:0;height:11.8pt;z-index:251911168;mso-wrap-distance-top:3.6pt;mso-wrap-distance-bottom:3.6pt;mso-width-relative:margin;mso-height-relative:margin" o:connectortype="straight" strokecolor="black [3213]">
             <v:stroke endarrow="block"/>
           </v:shape>
@@ -10983,11 +12039,11 @@
       <w:pPr>
         <w:pStyle w:val="Ttulo3"/>
       </w:pPr>
-      <w:bookmarkStart w:id="51" w:name="_Toc358236401"/>
+      <w:bookmarkStart w:id="50" w:name="_Toc358236401"/>
       <w:r>
         <w:t>Código</w:t>
       </w:r>
-      <w:bookmarkEnd w:id="51"/>
+      <w:bookmarkEnd w:id="50"/>
     </w:p>
     <w:p>
       <w:pPr>
@@ -11138,7 +12194,7 @@
             <w:bCs/>
             <w:noProof/>
           </w:rPr>
-          <w:t>16</w:t>
+          <w:t>15</w:t>
         </w:r>
         <w:r>
           <w:rPr>
@@ -14712,7 +15768,7 @@
   <a:extraClrSchemeLst/>
   <a:extLst>
     <a:ext uri="{05A4C25C-085E-4340-85A3-A5531E510DB2}">
-      <thm15:themeFamily xmlns="" xmlns:thm15="http://schemas.microsoft.com/office/thememl/2012/main" name="Office Theme" id="{62F939B6-93AF-4DB8-9C6B-D6C7DFDC589F}" vid="{4A3C46E8-61CC-4603-A589-7422A47A8E4A}"/>
+      <thm15:themeFamily xmlns:thm15="http://schemas.microsoft.com/office/thememl/2012/main" xmlns="" name="Office Theme" id="{62F939B6-93AF-4DB8-9C6B-D6C7DFDC589F}" vid="{4A3C46E8-61CC-4603-A589-7422A47A8E4A}"/>
     </a:ext>
   </a:extLst>
 </a:theme>
@@ -14742,7 +15798,7 @@
 </file>
 
 <file path=customXml/itemProps2.xml><?xml version="1.0" encoding="utf-8"?>
-<ds:datastoreItem xmlns:ds="http://schemas.openxmlformats.org/officeDocument/2006/customXml" ds:itemID="{8E5A4938-5C64-4985-AE7C-B00278A5AD59}">
+<ds:datastoreItem xmlns:ds="http://schemas.openxmlformats.org/officeDocument/2006/customXml" ds:itemID="{58804FBF-3D5C-40C2-99B9-1F628F314EC8}">
   <ds:schemaRefs>
     <ds:schemaRef ds:uri="http://schemas.openxmlformats.org/officeDocument/2006/bibliography"/>
   </ds:schemaRefs>

</xml_diff>